<commit_message>
quality of life fixes
</commit_message>
<xml_diff>
--- a/implementatieplannen/working/Implementatieplan ImageShell.docx
+++ b/implementatieplannen/working/Implementatieplan ImageShell.docx
@@ -5,6 +5,7 @@
     <w:p>
       <w:pPr>
         <w:pStyle w:val="Kop1"/>
+        <w:jc w:val="left"/>
         <w:rPr>
           <w:lang w:val="nl-NL"/>
         </w:rPr>
@@ -27,6 +28,7 @@
     <w:p>
       <w:pPr>
         <w:pStyle w:val="Kop2"/>
+        <w:jc w:val="left"/>
         <w:rPr>
           <w:lang w:val="nl-NL"/>
         </w:rPr>
@@ -46,6 +48,7 @@
     </w:p>
     <w:p>
       <w:pPr>
+        <w:jc w:val="left"/>
         <w:rPr>
           <w:lang w:val="nl-NL"/>
         </w:rPr>
@@ -67,6 +70,7 @@
     <w:p>
       <w:pPr>
         <w:pStyle w:val="Kop2"/>
+        <w:jc w:val="left"/>
         <w:rPr>
           <w:lang w:val="nl-NL"/>
         </w:rPr>
@@ -80,15 +84,30 @@
     </w:p>
     <w:p>
       <w:pPr>
-        <w:rPr>
-          <w:lang w:val="nl-NL"/>
-        </w:rPr>
-      </w:pPr>
-      <w:r>
-        <w:rPr>
-          <w:lang w:val="nl-NL"/>
-        </w:rPr>
-        <w:t xml:space="preserve">Het doel van deze implementatie is het ontwikkelen van een efficiënt en foutloos werkende datastructuur voor het opslaan van zwoel RGB afbeeldingen als </w:t>
+        <w:jc w:val="left"/>
+        <w:rPr>
+          <w:lang w:val="nl-NL"/>
+        </w:rPr>
+      </w:pPr>
+      <w:r>
+        <w:rPr>
+          <w:lang w:val="nl-NL"/>
+        </w:rPr>
+        <w:t xml:space="preserve">Het doel van deze implementatie is het ontwikkelen van een efficiënt en foutloos werkende datastructuur voor het opslaan van zwoel </w:t>
+      </w:r>
+      <w:proofErr w:type="gramStart"/>
+      <w:r>
+        <w:rPr>
+          <w:lang w:val="nl-NL"/>
+        </w:rPr>
+        <w:t>RGB afbeeldingen</w:t>
+      </w:r>
+      <w:proofErr w:type="gramEnd"/>
+      <w:r>
+        <w:rPr>
+          <w:lang w:val="nl-NL"/>
+        </w:rPr>
+        <w:t xml:space="preserve"> als </w:t>
       </w:r>
       <w:proofErr w:type="spellStart"/>
       <w:r>
@@ -122,6 +141,7 @@
     <w:p>
       <w:pPr>
         <w:pStyle w:val="Kop2"/>
+        <w:jc w:val="left"/>
         <w:rPr>
           <w:lang w:val="nl-NL"/>
         </w:rPr>
@@ -135,24 +155,43 @@
     </w:p>
     <w:p>
       <w:pPr>
-        <w:rPr>
-          <w:lang w:val="nl-NL"/>
-        </w:rPr>
-      </w:pPr>
-      <w:r>
-        <w:rPr>
-          <w:lang w:val="nl-NL"/>
-        </w:rPr>
-        <w:t>Je geeft hier aan welke methoden er zijn, wat de verschillende tussen de methodes zijn.</w:t>
-      </w:r>
-      <w:r>
-        <w:rPr>
-          <w:lang w:val="nl-NL"/>
-        </w:rPr>
-        <w:br/>
-        <w:t xml:space="preserve">Als eerste zullen we een eerste Implementatie maken door middel van </w:t>
+        <w:jc w:val="left"/>
+        <w:rPr>
+          <w:lang w:val="nl-NL"/>
+        </w:rPr>
+      </w:pPr>
+      <w:r>
+        <w:rPr>
+          <w:lang w:val="nl-NL"/>
+        </w:rPr>
+        <w:t xml:space="preserve">Als eerste zullen we een </w:t>
+      </w:r>
+      <w:r>
+        <w:rPr>
+          <w:lang w:val="nl-NL"/>
+        </w:rPr>
+        <w:t>i</w:t>
+      </w:r>
+      <w:r>
+        <w:rPr>
+          <w:lang w:val="nl-NL"/>
+        </w:rPr>
+        <w:t>mplementatie maken d</w:t>
+      </w:r>
+      <w:r>
+        <w:rPr>
+          <w:lang w:val="nl-NL"/>
+        </w:rPr>
+        <w:t xml:space="preserve">ie gebruikt maakt </w:t>
+      </w:r>
+      <w:r>
+        <w:rPr>
+          <w:lang w:val="nl-NL"/>
+        </w:rPr>
+        <w:t xml:space="preserve">van </w:t>
       </w:r>
       <w:proofErr w:type="spellStart"/>
+      <w:proofErr w:type="gramStart"/>
       <w:r>
         <w:rPr>
           <w:lang w:val="nl-NL"/>
@@ -164,7 +203,14 @@
         <w:rPr>
           <w:lang w:val="nl-NL"/>
         </w:rPr>
-        <w:t>::vector. Vervolgens zullen we bepalen hoe lang het runnen dan duurt</w:t>
+        <w:t>::</w:t>
+      </w:r>
+      <w:proofErr w:type="gramEnd"/>
+      <w:r>
+        <w:rPr>
+          <w:lang w:val="nl-NL"/>
+        </w:rPr>
+        <w:t>vector. Vervolgens zullen we bepalen hoe lang het runnen dan duurt</w:t>
       </w:r>
       <w:r>
         <w:rPr>
@@ -187,6 +233,7 @@
         <w:t xml:space="preserve"> te werken in plaats van </w:t>
       </w:r>
       <w:proofErr w:type="spellStart"/>
+      <w:proofErr w:type="gramStart"/>
       <w:r>
         <w:rPr>
           <w:lang w:val="nl-NL"/>
@@ -198,12 +245,20 @@
         <w:rPr>
           <w:lang w:val="nl-NL"/>
         </w:rPr>
-        <w:t>::vector te gebruiken als dit een snelheidswinst geeft.</w:t>
+        <w:t>::</w:t>
+      </w:r>
+      <w:proofErr w:type="gramEnd"/>
+      <w:r>
+        <w:rPr>
+          <w:lang w:val="nl-NL"/>
+        </w:rPr>
+        <w:t>vector te gebruiken als dit een snelheidswinst geeft.</w:t>
       </w:r>
     </w:p>
     <w:p>
       <w:pPr>
         <w:pStyle w:val="Kop2"/>
+        <w:jc w:val="left"/>
         <w:rPr>
           <w:lang w:val="nl-NL"/>
         </w:rPr>
@@ -217,6 +272,7 @@
     </w:p>
     <w:p>
       <w:pPr>
+        <w:jc w:val="left"/>
         <w:rPr>
           <w:lang w:val="nl-NL"/>
         </w:rPr>
@@ -245,6 +301,7 @@
     <w:p>
       <w:pPr>
         <w:pStyle w:val="Kop2"/>
+        <w:jc w:val="left"/>
         <w:rPr>
           <w:lang w:val="nl-NL"/>
         </w:rPr>
@@ -258,6 +315,7 @@
     </w:p>
     <w:p>
       <w:pPr>
+        <w:jc w:val="left"/>
         <w:rPr>
           <w:lang w:val="nl-NL"/>
         </w:rPr>
@@ -314,6 +372,7 @@
     <w:p>
       <w:pPr>
         <w:pStyle w:val="Kop2"/>
+        <w:jc w:val="left"/>
         <w:rPr>
           <w:lang w:val="nl-NL"/>
         </w:rPr>
@@ -333,6 +392,7 @@
     </w:p>
     <w:p>
       <w:pPr>
+        <w:jc w:val="left"/>
         <w:rPr>
           <w:lang w:val="nl-NL"/>
         </w:rPr>
@@ -355,16 +415,28 @@
         <w:rPr>
           <w:lang w:val="nl-NL"/>
         </w:rPr>
-        <w:t xml:space="preserve"> zijn getest op werking en snelheid, dit is vervolgens met elkaar vergeleken om tot een oordeel te komen welke datastructuur het beste is.</w:t>
+        <w:t xml:space="preserve"> zijn getest op werking en snelheid, dit is vervolgens met elkaar vergeleken om tot een oordeel te komen</w:t>
+      </w:r>
+      <w:r>
+        <w:rPr>
+          <w:lang w:val="nl-NL"/>
+        </w:rPr>
+        <w:t xml:space="preserve"> over</w:t>
+      </w:r>
+      <w:r>
+        <w:rPr>
+          <w:lang w:val="nl-NL"/>
+        </w:rPr>
+        <w:t xml:space="preserve"> welke datastructuur het beste is.</w:t>
+      </w:r>
+      <w:r>
+        <w:rPr>
+          <w:lang w:val="nl-NL"/>
+        </w:rPr>
+        <w:t xml:space="preserve"> </w:t>
       </w:r>
       <w:bookmarkStart w:id="0" w:name="_GoBack"/>
       <w:bookmarkEnd w:id="0"/>
-      <w:r>
-        <w:rPr>
-          <w:lang w:val="nl-NL"/>
-        </w:rPr>
-        <w:t xml:space="preserve"> </w:t>
-      </w:r>
     </w:p>
     <w:sectPr>
       <w:pgSz w:w="12240" w:h="15840"/>

</xml_diff>